<commit_message>
moved constants into utils
</commit_message>
<xml_diff>
--- a/thesis/RA16-2018.docx
+++ b/thesis/RA16-2018.docx
@@ -75,7 +75,7 @@
                 <v:shape id="_x0000_i1025" type="#_x0000_t75" alt="" style="width:51.75pt;height:51.75pt;mso-width-percent:0;mso-height-percent:0;mso-width-percent:0;mso-height-percent:0" o:ole="" fillcolor="window">
                   <v:imagedata r:id="rId8" o:title=""/>
                 </v:shape>
-                <o:OLEObject Type="Embed" ProgID="CorelDraw.Graphic.7" ShapeID="_x0000_i1025" DrawAspect="Content" ObjectID="_1724967876" r:id="rId9"/>
+                <o:OLEObject Type="Embed" ProgID="CorelDraw.Graphic.7" ShapeID="_x0000_i1025" DrawAspect="Content" ObjectID="_1724976834" r:id="rId9"/>
               </w:object>
             </w:r>
           </w:p>
@@ -342,7 +342,7 @@
                           <a:blip r:embed="rId10">
                             <a:extLst>
                               <a:ext uri="{28A0092B-C50C-407E-A947-70E740481C1C}">
-                                <a14:useLocalDpi xmlns="" xmlns:wpc="http://schemas.microsoft.com/office/word/2010/wordprocessingCanvas" xmlns:cx="http://schemas.microsoft.com/office/drawing/2014/chartex" xmlns:cx1="http://schemas.microsoft.com/office/drawing/2015/9/8/chartex" xmlns:cx2="http://schemas.microsoft.com/office/drawing/2015/10/21/chartex" xmlns:cx3="http://schemas.microsoft.com/office/drawing/2016/5/9/chartex" xmlns:cx4="http://schemas.microsoft.com/office/drawing/2016/5/10/chartex" xmlns:cx5="http://schemas.microsoft.com/office/drawing/2016/5/11/chartex" xmlns:cx6="http://schemas.microsoft.com/office/drawing/2016/5/12/chartex" xmlns:cx7="http://schemas.microsoft.com/office/drawing/2016/5/13/chartex" xmlns:cx8="http://schemas.microsoft.com/office/drawing/2016/5/14/chartex" xmlns:mc="http://schemas.openxmlformats.org/markup-compatibility/2006" xmlns:aink="http://schemas.microsoft.com/office/drawing/2016/ink" xmlns:am3d="http://schemas.microsoft.com/office/drawing/2017/model3d" xmlns:o="urn:schemas-microsoft-com:office:office" xmlns:oel="http://schemas.microsoft.com/office/2019/extlst" xmlns:v="urn:schemas-microsoft-com:vml" xmlns:wp14="http://schemas.microsoft.com/office/word/2010/wordprocessingDrawing" xmlns:w10="urn:schemas-microsoft-com:office:word" xmlns:w="http://schemas.openxmlformats.org/wordprocessingml/2006/main" xmlns:w14="http://schemas.microsoft.com/office/word/2010/wordml" xmlns:w15="http://schemas.microsoft.com/office/word/2012/wordml" xmlns:w16cex="http://schemas.microsoft.com/office/word/2018/wordml/cex" xmlns:w16cid="http://schemas.microsoft.com/office/word/2016/wordml/cid" xmlns:w16="http://schemas.microsoft.com/office/word/2018/wordml" xmlns:w16sdtdh="http://schemas.microsoft.com/office/word/2020/wordml/sdtdatahash" xmlns:w16se="http://schemas.microsoft.com/office/word/2015/wordml/symex" xmlns:wpg="http://schemas.microsoft.com/office/word/2010/wordprocessingGroup" xmlns:wpi="http://schemas.microsoft.com/office/word/2010/wordprocessingInk" xmlns:wps="http://schemas.microsoft.com/office/word/2010/wordprocessingShape" xmlns:a14="http://schemas.microsoft.com/office/drawing/2010/main" val="0"/>
+                                <a14:useLocalDpi xmlns:a14="http://schemas.microsoft.com/office/drawing/2010/main" xmlns:wps="http://schemas.microsoft.com/office/word/2010/wordprocessingShape" xmlns:wpi="http://schemas.microsoft.com/office/word/2010/wordprocessingInk" xmlns:wpg="http://schemas.microsoft.com/office/word/2010/wordprocessingGroup" xmlns:w16se="http://schemas.microsoft.com/office/word/2015/wordml/symex" xmlns:w16sdtdh="http://schemas.microsoft.com/office/word/2020/wordml/sdtdatahash" xmlns:w16="http://schemas.microsoft.com/office/word/2018/wordml" xmlns:w16cid="http://schemas.microsoft.com/office/word/2016/wordml/cid" xmlns:w16cex="http://schemas.microsoft.com/office/word/2018/wordml/cex" xmlns:w15="http://schemas.microsoft.com/office/word/2012/wordml" xmlns:w14="http://schemas.microsoft.com/office/word/2010/wordml" xmlns:w="http://schemas.openxmlformats.org/wordprocessingml/2006/main" xmlns:w10="urn:schemas-microsoft-com:office:word" xmlns:wp14="http://schemas.microsoft.com/office/word/2010/wordprocessingDrawing" xmlns:v="urn:schemas-microsoft-com:vml" xmlns:oel="http://schemas.microsoft.com/office/2019/extlst" xmlns:o="urn:schemas-microsoft-com:office:office" xmlns:am3d="http://schemas.microsoft.com/office/drawing/2017/model3d" xmlns:aink="http://schemas.microsoft.com/office/drawing/2016/ink" xmlns:mc="http://schemas.openxmlformats.org/markup-compatibility/2006" xmlns:cx8="http://schemas.microsoft.com/office/drawing/2016/5/14/chartex" xmlns:cx7="http://schemas.microsoft.com/office/drawing/2016/5/13/chartex" xmlns:cx6="http://schemas.microsoft.com/office/drawing/2016/5/12/chartex" xmlns:cx5="http://schemas.microsoft.com/office/drawing/2016/5/11/chartex" xmlns:cx4="http://schemas.microsoft.com/office/drawing/2016/5/10/chartex" xmlns:cx3="http://schemas.microsoft.com/office/drawing/2016/5/9/chartex" xmlns:cx2="http://schemas.microsoft.com/office/drawing/2015/10/21/chartex" xmlns:cx1="http://schemas.microsoft.com/office/drawing/2015/9/8/chartex" xmlns:cx="http://schemas.microsoft.com/office/drawing/2014/chartex" xmlns:wpc="http://schemas.microsoft.com/office/word/2010/wordprocessingCanvas" xmlns="" val="0"/>
                               </a:ext>
                             </a:extLst>
                           </a:blip>
@@ -816,7 +816,7 @@
                           <a:blip r:embed="rId11" cstate="print">
                             <a:extLst>
                               <a:ext uri="{28A0092B-C50C-407E-A947-70E740481C1C}">
-                                <a14:useLocalDpi xmlns="" xmlns:wpc="http://schemas.microsoft.com/office/word/2010/wordprocessingCanvas" xmlns:cx="http://schemas.microsoft.com/office/drawing/2014/chartex" xmlns:cx1="http://schemas.microsoft.com/office/drawing/2015/9/8/chartex" xmlns:cx2="http://schemas.microsoft.com/office/drawing/2015/10/21/chartex" xmlns:cx3="http://schemas.microsoft.com/office/drawing/2016/5/9/chartex" xmlns:cx4="http://schemas.microsoft.com/office/drawing/2016/5/10/chartex" xmlns:cx5="http://schemas.microsoft.com/office/drawing/2016/5/11/chartex" xmlns:cx6="http://schemas.microsoft.com/office/drawing/2016/5/12/chartex" xmlns:cx7="http://schemas.microsoft.com/office/drawing/2016/5/13/chartex" xmlns:cx8="http://schemas.microsoft.com/office/drawing/2016/5/14/chartex" xmlns:mc="http://schemas.openxmlformats.org/markup-compatibility/2006" xmlns:aink="http://schemas.microsoft.com/office/drawing/2016/ink" xmlns:am3d="http://schemas.microsoft.com/office/drawing/2017/model3d" xmlns:o="urn:schemas-microsoft-com:office:office" xmlns:oel="http://schemas.microsoft.com/office/2019/extlst" xmlns:v="urn:schemas-microsoft-com:vml" xmlns:wp14="http://schemas.microsoft.com/office/word/2010/wordprocessingDrawing" xmlns:w10="urn:schemas-microsoft-com:office:word" xmlns:w="http://schemas.openxmlformats.org/wordprocessingml/2006/main" xmlns:w14="http://schemas.microsoft.com/office/word/2010/wordml" xmlns:w15="http://schemas.microsoft.com/office/word/2012/wordml" xmlns:w16cex="http://schemas.microsoft.com/office/word/2018/wordml/cex" xmlns:w16cid="http://schemas.microsoft.com/office/word/2016/wordml/cid" xmlns:w16="http://schemas.microsoft.com/office/word/2018/wordml" xmlns:w16sdtdh="http://schemas.microsoft.com/office/word/2020/wordml/sdtdatahash" xmlns:w16se="http://schemas.microsoft.com/office/word/2015/wordml/symex" xmlns:wpg="http://schemas.microsoft.com/office/word/2010/wordprocessingGroup" xmlns:wpi="http://schemas.microsoft.com/office/word/2010/wordprocessingInk" xmlns:wps="http://schemas.microsoft.com/office/word/2010/wordprocessingShape" xmlns:a14="http://schemas.microsoft.com/office/drawing/2010/main" val="0"/>
+                                <a14:useLocalDpi xmlns:a14="http://schemas.microsoft.com/office/drawing/2010/main" xmlns:wps="http://schemas.microsoft.com/office/word/2010/wordprocessingShape" xmlns:wpi="http://schemas.microsoft.com/office/word/2010/wordprocessingInk" xmlns:wpg="http://schemas.microsoft.com/office/word/2010/wordprocessingGroup" xmlns:w16se="http://schemas.microsoft.com/office/word/2015/wordml/symex" xmlns:w16sdtdh="http://schemas.microsoft.com/office/word/2020/wordml/sdtdatahash" xmlns:w16="http://schemas.microsoft.com/office/word/2018/wordml" xmlns:w16cid="http://schemas.microsoft.com/office/word/2016/wordml/cid" xmlns:w16cex="http://schemas.microsoft.com/office/word/2018/wordml/cex" xmlns:w15="http://schemas.microsoft.com/office/word/2012/wordml" xmlns:w14="http://schemas.microsoft.com/office/word/2010/wordml" xmlns:w="http://schemas.openxmlformats.org/wordprocessingml/2006/main" xmlns:w10="urn:schemas-microsoft-com:office:word" xmlns:wp14="http://schemas.microsoft.com/office/word/2010/wordprocessingDrawing" xmlns:v="urn:schemas-microsoft-com:vml" xmlns:oel="http://schemas.microsoft.com/office/2019/extlst" xmlns:o="urn:schemas-microsoft-com:office:office" xmlns:am3d="http://schemas.microsoft.com/office/drawing/2017/model3d" xmlns:aink="http://schemas.microsoft.com/office/drawing/2016/ink" xmlns:mc="http://schemas.openxmlformats.org/markup-compatibility/2006" xmlns:cx8="http://schemas.microsoft.com/office/drawing/2016/5/14/chartex" xmlns:cx7="http://schemas.microsoft.com/office/drawing/2016/5/13/chartex" xmlns:cx6="http://schemas.microsoft.com/office/drawing/2016/5/12/chartex" xmlns:cx5="http://schemas.microsoft.com/office/drawing/2016/5/11/chartex" xmlns:cx4="http://schemas.microsoft.com/office/drawing/2016/5/10/chartex" xmlns:cx3="http://schemas.microsoft.com/office/drawing/2016/5/9/chartex" xmlns:cx2="http://schemas.microsoft.com/office/drawing/2015/10/21/chartex" xmlns:cx1="http://schemas.microsoft.com/office/drawing/2015/9/8/chartex" xmlns:cx="http://schemas.microsoft.com/office/drawing/2014/chartex" xmlns:wpc="http://schemas.microsoft.com/office/word/2010/wordprocessingCanvas" xmlns="" val="0"/>
                               </a:ext>
                             </a:extLst>
                           </a:blip>
@@ -14507,70 +14507,52 @@
         </w:rPr>
       </w:pPr>
       <w:r>
+        <w:t>Како би описали имплементацију, за</w:t>
+      </w:r>
+      <w:r>
+        <w:t xml:space="preserve"> почетак ћемо размотрити структуру самог пројекта, а потом ћемо проћи кроз</w:t>
+      </w:r>
+      <w:r>
+        <w:t xml:space="preserve"> </w:t>
+      </w:r>
+      <w:r>
+        <w:t xml:space="preserve">код за конфигурисање свих </w:t>
+      </w:r>
+      <w:r>
         <w:rPr>
           <w:lang/>
         </w:rPr>
-        <w:t>Како би описали имплементацију, за</w:t>
-      </w:r>
-      <w:r>
-        <w:rPr>
-          <w:lang/>
-        </w:rPr>
-        <w:t xml:space="preserve"> почетак ћемо размотрити структуру самог пројекта, а потом ћемо проћи кроз</w:t>
-      </w:r>
-      <w:r>
-        <w:rPr>
-          <w:lang/>
+        <w:t>ресурса</w:t>
+      </w:r>
+      <w:r>
+        <w:t xml:space="preserve"> које </w:t>
+      </w:r>
+      <w:r>
+        <w:t>креирамо</w:t>
+      </w:r>
+      <w:r>
+        <w:t xml:space="preserve"> помоћу </w:t>
+      </w:r>
+      <w:r>
+        <w:rPr>
+          <w:i/>
+          <w:lang w:val="en-GB"/>
+        </w:rPr>
+        <w:t>SST</w:t>
+      </w:r>
+      <w:r>
+        <w:t>-а</w:t>
+      </w:r>
+      <w:r>
+        <w:t>, као и кроз</w:t>
+      </w:r>
+      <w:r>
+        <w:rPr>
+          <w:lang w:val="en-GB"/>
         </w:rPr>
         <w:t xml:space="preserve"> </w:t>
       </w:r>
       <w:r>
-        <w:rPr>
-          <w:lang/>
-        </w:rPr>
-        <w:t xml:space="preserve">код за конфигурисање свих сервиса које </w:t>
-      </w:r>
-      <w:r>
-        <w:rPr>
-          <w:lang/>
-        </w:rPr>
-        <w:t>креирамо</w:t>
-      </w:r>
-      <w:r>
-        <w:rPr>
-          <w:lang/>
-        </w:rPr>
-        <w:t xml:space="preserve"> помоћу </w:t>
-      </w:r>
-      <w:r>
-        <w:rPr>
-          <w:i/>
-          <w:lang w:val="en-GB"/>
-        </w:rPr>
-        <w:t>SST</w:t>
-      </w:r>
-      <w:r>
-        <w:rPr>
-          <w:lang/>
-        </w:rPr>
-        <w:t>-а</w:t>
-      </w:r>
-      <w:r>
-        <w:rPr>
-          <w:lang/>
-        </w:rPr>
-        <w:t>, као и кроз</w:t>
-      </w:r>
-      <w:r>
-        <w:rPr>
-          <w:lang w:val="en-GB"/>
-        </w:rPr>
-        <w:t xml:space="preserve"> </w:t>
-      </w:r>
-      <w:r>
-        <w:rPr>
-          <w:lang/>
-        </w:rPr>
         <w:t>код који се тиче имплементације конкретних функционалности.</w:t>
       </w:r>
     </w:p>
@@ -14591,9 +14573,6 @@
         </w:rPr>
       </w:pPr>
       <w:r>
-        <w:rPr>
-          <w:lang/>
-        </w:rPr>
         <w:t>Структура пројекта</w:t>
       </w:r>
     </w:p>
@@ -14659,18 +14638,131 @@
     <w:p>
       <w:pPr>
         <w:pStyle w:val="Labelaslike"/>
+      </w:pPr>
+      <w:r>
+        <w:t>Слика 4.1 – Структура пројекта</w:t>
+      </w:r>
+    </w:p>
+    <w:p>
+      <w:pPr>
+        <w:pStyle w:val="Obiantekst"/>
+      </w:pPr>
+      <w:r>
+        <w:tab/>
+      </w:r>
+    </w:p>
+    <w:p>
+      <w:pPr>
+        <w:pStyle w:val="Obiantekst"/>
+      </w:pPr>
+      <w:r>
+        <w:lastRenderedPageBreak/>
+        <w:t xml:space="preserve">Три </w:t>
+      </w:r>
+      <w:r>
         <w:rPr>
           <w:lang/>
         </w:rPr>
-      </w:pPr>
-      <w:r>
-        <w:t xml:space="preserve">Слика 4.1 – </w:t>
+        <w:t>најзначајнија</w:t>
+      </w:r>
+      <w:r>
+        <w:t xml:space="preserve"> директоријума</w:t>
       </w:r>
       <w:r>
         <w:rPr>
           <w:lang/>
         </w:rPr>
-        <w:t>Структура пројекта</w:t>
+        <w:t xml:space="preserve"> којима ћемо се бавити</w:t>
+      </w:r>
+      <w:r>
+        <w:t xml:space="preserve"> су:</w:t>
+      </w:r>
+    </w:p>
+    <w:p>
+      <w:pPr>
+        <w:pStyle w:val="Teze"/>
+      </w:pPr>
+      <w:r>
+        <w:rPr>
+          <w:i/>
+          <w:lang w:val="en-GB"/>
+        </w:rPr>
+        <w:t>s</w:t>
+      </w:r>
+      <w:r>
+        <w:rPr>
+          <w:i/>
+          <w:lang w:val="en-GB"/>
+        </w:rPr>
+        <w:t>tacks</w:t>
+      </w:r>
+      <w:r>
+        <w:rPr>
+          <w:lang w:val="en-GB"/>
+        </w:rPr>
+        <w:t xml:space="preserve"> – </w:t>
+      </w:r>
+      <w:r>
+        <w:t>садржи кодове везане за подизање инфраструктуре</w:t>
+      </w:r>
+    </w:p>
+    <w:p>
+      <w:pPr>
+        <w:pStyle w:val="Teze"/>
+      </w:pPr>
+      <w:r>
+        <w:rPr>
+          <w:i/>
+          <w:lang w:val="en-GB"/>
+        </w:rPr>
+        <w:t>s</w:t>
+      </w:r>
+      <w:r>
+        <w:rPr>
+          <w:i/>
+          <w:lang w:val="en-GB"/>
+        </w:rPr>
+        <w:t>ervices</w:t>
+      </w:r>
+      <w:r>
+        <w:t xml:space="preserve"> – садржи кодове који се извршавају унутар </w:t>
+      </w:r>
+      <w:r>
+        <w:rPr>
+          <w:lang w:val="en-GB"/>
+        </w:rPr>
+        <w:t xml:space="preserve">Lambda </w:t>
+      </w:r>
+      <w:r>
+        <w:t>функција, односно бекенд</w:t>
+      </w:r>
+    </w:p>
+    <w:p>
+      <w:pPr>
+        <w:pStyle w:val="Teze"/>
+      </w:pPr>
+      <w:r>
+        <w:rPr>
+          <w:i/>
+          <w:lang w:val="en-GB"/>
+        </w:rPr>
+        <w:t>w</w:t>
+      </w:r>
+      <w:r>
+        <w:rPr>
+          <w:i/>
+          <w:lang w:val="en-GB"/>
+        </w:rPr>
+        <w:t>eb</w:t>
+      </w:r>
+      <w:r>
+        <w:rPr>
+          <w:lang w:val="en-GB"/>
+        </w:rPr>
+        <w:t xml:space="preserve"> – </w:t>
+      </w:r>
+      <w:r>
+        <w:t>садржи кодове везане за веб апликацију, односно фронтенд</w:t>
       </w:r>
     </w:p>
     <w:p>
@@ -14680,181 +14772,98 @@
           <w:lang/>
         </w:rPr>
       </w:pPr>
-      <w:r>
+    </w:p>
+    <w:p>
+      <w:pPr>
+        <w:pStyle w:val="Heading2"/>
         <w:rPr>
           <w:lang/>
         </w:rPr>
-        <w:tab/>
+      </w:pPr>
+      <w:r>
+        <w:rPr>
+          <w:lang/>
+        </w:rPr>
+        <w:t>Креирање ресурса</w:t>
       </w:r>
     </w:p>
     <w:p>
       <w:pPr>
         <w:pStyle w:val="Obiantekst"/>
+        <w:ind w:firstLine="288"/>
         <w:rPr>
           <w:lang/>
         </w:rPr>
       </w:pPr>
       <w:r>
+        <w:t xml:space="preserve">У оквиру </w:t>
+      </w:r>
+      <w:r>
+        <w:t>директоријума</w:t>
+      </w:r>
+      <w:r>
+        <w:rPr>
+          <w:lang w:val="en-GB"/>
+        </w:rPr>
+        <w:t xml:space="preserve"> </w:t>
+      </w:r>
+      <w:r>
+        <w:rPr>
+          <w:i/>
+        </w:rPr>
+        <w:t>stacks</w:t>
+      </w:r>
+      <w:r>
+        <w:t xml:space="preserve"> имамо посебану датотеку за</w:t>
+      </w:r>
+      <w:r>
         <w:rPr>
           <w:lang/>
         </w:rPr>
-        <w:lastRenderedPageBreak/>
-        <w:t>Три основна директоријума су:</w:t>
-      </w:r>
-    </w:p>
-    <w:p>
-      <w:pPr>
-        <w:pStyle w:val="Teze"/>
-      </w:pPr>
-      <w:r>
-        <w:rPr>
-          <w:i/>
+        <w:t xml:space="preserve"> </w:t>
+      </w:r>
+      <w:r>
+        <w:t xml:space="preserve">конфигурисање сваког </w:t>
+      </w:r>
+      <w:r>
+        <w:rPr>
+          <w:lang/>
+        </w:rPr>
+        <w:t xml:space="preserve">ресурса, а датотека </w:t>
+      </w:r>
+      <w:r>
+        <w:rPr>
           <w:lang w:val="en-GB"/>
         </w:rPr>
-        <w:t>s</w:t>
-      </w:r>
-      <w:r>
-        <w:rPr>
-          <w:i/>
+        <w:t xml:space="preserve">index.ts </w:t>
+      </w:r>
+      <w:r>
+        <w:rPr>
+          <w:lang/>
+        </w:rPr>
+        <w:t xml:space="preserve">представља полазну тачку </w:t>
+      </w:r>
+      <w:r>
+        <w:rPr>
           <w:lang w:val="en-GB"/>
         </w:rPr>
-        <w:t>tacks</w:t>
-      </w:r>
-      <w:r>
-        <w:rPr>
-          <w:lang w:val="en-GB"/>
-        </w:rPr>
-        <w:t xml:space="preserve"> – </w:t>
+        <w:t xml:space="preserve">deployment </w:t>
       </w:r>
       <w:r>
         <w:rPr>
           <w:lang/>
         </w:rPr>
-        <w:t>садржи кодове везане за подизање инфраструктуре</w:t>
-      </w:r>
-    </w:p>
-    <w:p>
-      <w:pPr>
-        <w:pStyle w:val="Teze"/>
-      </w:pPr>
-      <w:r>
-        <w:rPr>
-          <w:i/>
-          <w:lang w:val="en-GB"/>
-        </w:rPr>
-        <w:t>s</w:t>
-      </w:r>
-      <w:r>
-        <w:rPr>
-          <w:i/>
-          <w:lang w:val="en-GB"/>
-        </w:rPr>
-        <w:t>ervices</w:t>
-      </w:r>
-      <w:r>
-        <w:rPr>
-          <w:lang/>
-        </w:rPr>
-        <w:t xml:space="preserve"> – садржи кодове који се извршавају унутар </w:t>
-      </w:r>
-      <w:r>
-        <w:rPr>
-          <w:lang w:val="en-GB"/>
-        </w:rPr>
-        <w:t xml:space="preserve">Lambda </w:t>
-      </w:r>
-      <w:r>
-        <w:rPr>
-          <w:lang/>
-        </w:rPr>
-        <w:t>функција, односно бекенд</w:t>
-      </w:r>
-    </w:p>
-    <w:p>
-      <w:pPr>
-        <w:pStyle w:val="Teze"/>
-      </w:pPr>
-      <w:r>
-        <w:rPr>
-          <w:i/>
-          <w:lang w:val="en-GB"/>
-        </w:rPr>
-        <w:t>w</w:t>
-      </w:r>
-      <w:r>
-        <w:rPr>
-          <w:i/>
-          <w:lang w:val="en-GB"/>
-        </w:rPr>
-        <w:t>eb</w:t>
-      </w:r>
-      <w:r>
-        <w:rPr>
-          <w:lang w:val="en-GB"/>
-        </w:rPr>
-        <w:t xml:space="preserve"> – </w:t>
-      </w:r>
-      <w:r>
-        <w:rPr>
-          <w:lang/>
-        </w:rPr>
-        <w:t>садржи кодове везане за веб апликацију, односно фронтенд</w:t>
-      </w:r>
+        <w:t>процеса.</w:t>
+      </w:r>
+    </w:p>
+    <w:p>
+      <w:pPr>
+        <w:pStyle w:val="Labelaslike"/>
+      </w:pPr>
     </w:p>
     <w:p>
       <w:pPr>
         <w:pStyle w:val="Obiantekst"/>
-        <w:rPr>
-          <w:lang/>
-        </w:rPr>
-      </w:pPr>
-    </w:p>
-    <w:p>
-      <w:pPr>
-        <w:pStyle w:val="Obiantekst"/>
-        <w:ind w:left="288"/>
-        <w:rPr>
-          <w:lang/>
-        </w:rPr>
-      </w:pPr>
-      <w:r>
-        <w:rPr>
-          <w:lang/>
-        </w:rPr>
-        <w:t xml:space="preserve">У оквиру </w:t>
-      </w:r>
-      <w:r>
-        <w:rPr>
-          <w:lang/>
-        </w:rPr>
-        <w:t>директоријума</w:t>
-      </w:r>
-      <w:r>
-        <w:rPr>
-          <w:lang w:val="en-GB"/>
-        </w:rPr>
-        <w:t xml:space="preserve"> </w:t>
-      </w:r>
-      <w:r>
-        <w:rPr>
-          <w:i/>
-          <w:lang/>
-        </w:rPr>
-        <w:t>stacks</w:t>
-      </w:r>
-      <w:r>
-        <w:rPr>
-          <w:lang/>
-        </w:rPr>
-        <w:t xml:space="preserve"> имамо посебану датотеку за конфигурисање сваког сервиса</w:t>
-      </w:r>
-    </w:p>
-    <w:p>
-      <w:pPr>
-        <w:pStyle w:val="Obiantekst"/>
-        <w:rPr>
-          <w:lang/>
-        </w:rPr>
       </w:pPr>
     </w:p>
     <w:p>
@@ -19756,7 +19765,7 @@
   <a:extraClrSchemeLst/>
   <a:extLst>
     <a:ext uri="{05A4C25C-085E-4340-85A3-A5531E510DB2}">
-      <thm15:themeFamily xmlns="" xmlns:thm15="http://schemas.microsoft.com/office/thememl/2012/main" name="Office Theme" id="{62F939B6-93AF-4DB8-9C6B-D6C7DFDC589F}" vid="{4A3C46E8-61CC-4603-A589-7422A47A8E4A}"/>
+      <thm15:themeFamily xmlns:thm15="http://schemas.microsoft.com/office/thememl/2012/main" xmlns="" name="Office Theme" id="{62F939B6-93AF-4DB8-9C6B-D6C7DFDC589F}" vid="{4A3C46E8-61CC-4603-A589-7422A47A8E4A}"/>
     </a:ext>
   </a:extLst>
 </a:theme>

</xml_diff>